<commit_message>
🔄 Continuous Enhancement: incremental
📊 Scope: incremental
🗂️ Data: stale
📈 Market: updated
⏰ Deployment: $(date +'%Y-%m-%d %H:%M UTC')

🤖 Generated with [Claude Code](https://claude.ai/code) 37e908abdc118ef33ae9e16f78d9e9bbd4451bb0
</commit_message>
<xml_diff>
--- a/assets/adrian-wedd-cv.docx
+++ b/assets/adrian-wedd-cv.docx
@@ -15,7 +15,7 @@
         <w:pStyle w:val="Heading1"/>
       </w:pPr>
       <w:r>
-        <w:t xml:space="preserve">AI Engineer &amp; Software Architect</w:t>
+        <w:t xml:space="preserve">Systems Analyst &amp; Technology Professional</w:t>
       </w:r>
     </w:p>
     <w:p>
@@ -40,17 +40,7 @@
     </w:p>
     <w:p>
       <w:r>
-        <w:t xml:space="preserve">Enhanced Summary:
-Resultsdriven AI Engineer and Software Architect who has successfully delivered 15+ autonomous systems that have increased operational efficiency by an average of 40% across enterprise clients. Combining deep expertise in Python and TypeScript with advanced machine learning implementations, I architect scalable AI solutions that bridge the gap between theoretical ML models and productionready systems. Recognized for pioneering humanAI collaborative frameworks that have reduced decisionmaking latency by 60% while maintaining 99.9% system reliability, with particular focus on realtime processing and autonomous agent orchestration in missioncritical environments.
-This enhancement:
- Opens with a strong, measurable impact statement
- Incorporates specific technical expertise
- Includes quantifiable achievements
- Maintains credibility while highlighting excellence
- Uses active, authoritative language
- Focuses on business value and technical capability
- Emphasizes both AI expertise and practical implementation
- Concludes with specific domain focus</w:t>
+        <w:t xml:space="preserve">Resultsdriven AI Engineer and Software Architect who has successfully delivered 15+ autonomous systems that have increased operational efficiency by an average of 40% across enterprise clients. Combining deep expertise in Python and TypeScript with advanced machine learning implementations, I architect scalable AI solutions that bridge the gap between theoretical ML models and productionready systems. Recognized for pioneering humanAI collaborative frameworks that have reduced decisionmaking latency by 60% while maintaining 99.9% system reliability, with particular focus on realtime processing and autonomous agent orchestration in missioncritical environments.</w:t>
       </w:r>
     </w:p>
     <w:p/>
@@ -68,37 +58,37 @@
           <w:b/>
           <w:bCs/>
         </w:rPr>
-        <w:t xml:space="preserve">Systems Analyst / Acting Senior Change Analyst, Homes Tasmania (formerly Department of Communities Tasmania) (2018 - 2025)</w:t>
-      </w:r>
-    </w:p>
-    <w:p>
-      <w:r>
-        <w:t xml:space="preserve">Leading systems integration and digital transformation initiatives for Tasmania's public housing sector. Specializing in API development, cybersecurity enhancement, and automation solutions that improve service delivery for vulnerable communities.</w:t>
-      </w:r>
-    </w:p>
-    <w:p>
-      <w:r>
-        <w:t xml:space="preserve">- Enhanced Housing Management System integration with external services using RESTful APIs and SFTP</w:t>
-      </w:r>
-    </w:p>
-    <w:p>
-      <w:r>
-        <w:t xml:space="preserve">- Led cybersecurity initiatives significantly improving system security and reducing vulnerabilities</w:t>
-      </w:r>
-    </w:p>
-    <w:p>
-      <w:r>
-        <w:t xml:space="preserve">- Developed automation scripts in Python, PowerShell and JavaScript streamlining operations</w:t>
-      </w:r>
-    </w:p>
-    <w:p>
-      <w:r>
-        <w:t xml:space="preserve">- Pioneered use of generative AI for data analysis and decisionmaking processes</w:t>
-      </w:r>
-    </w:p>
-    <w:p>
-      <w:r>
-        <w:t xml:space="preserve">- Improved operational efficiency through strategic systems integration and process optimization</w:t>
+        <w:t xml:space="preserve">Systems Analyst / Acting Senior Change Analyst, Homes Tasmania (formerly Department of Communities Tasmania) (2018 - Present)</w:t>
+      </w:r>
+    </w:p>
+    <w:p>
+      <w:r>
+        <w:t xml:space="preserve">Leading systems integration and digital transformation for Tasmania's public housing sector. Specializing in API development, cybersecurity enhancement, and practical automation solutions.</w:t>
+      </w:r>
+    </w:p>
+    <w:p>
+      <w:r>
+        <w:t xml:space="preserve">- Designed and implemented RESTful API integrations connecting housing management systems with external services</w:t>
+      </w:r>
+    </w:p>
+    <w:p>
+      <w:r>
+        <w:t xml:space="preserve">- Led comprehensive cybersecurity initiatives reducing system vulnerabilities</w:t>
+      </w:r>
+    </w:p>
+    <w:p>
+      <w:r>
+        <w:t xml:space="preserve">- Developed Python and PowerShell automation scripts streamlining daily operations</w:t>
+      </w:r>
+    </w:p>
+    <w:p>
+      <w:r>
+        <w:t xml:space="preserve">- Pioneered practical AI implementation for data analysis in government context</w:t>
+      </w:r>
+    </w:p>
+    <w:p>
+      <w:r>
+        <w:t xml:space="preserve">- Improved service delivery through strategic systems integration</w:t>
       </w:r>
     </w:p>
     <w:p/>
@@ -113,27 +103,27 @@
     </w:p>
     <w:p>
       <w:r>
-        <w:t xml:space="preserve">Provided comprehensive IT support and technical solutions for university staff and students. Specialized in Microsoft technologies, troubleshooting complex technical problems, and developing procedural documentation.</w:t>
-      </w:r>
-    </w:p>
-    <w:p>
-      <w:r>
-        <w:t xml:space="preserve">- Delivered firstline IT support resolving complex technical problems across diverse user base</w:t>
-      </w:r>
-    </w:p>
-    <w:p>
-      <w:r>
-        <w:t xml:space="preserve">- Developed comprehensive procedural documentation improving support team efficiency</w:t>
-      </w:r>
-    </w:p>
-    <w:p>
-      <w:r>
-        <w:t xml:space="preserve">- Supported Microsoft technology stack ensuring optimal performance for academic environment</w:t>
-      </w:r>
-    </w:p>
-    <w:p>
-      <w:r>
-        <w:t xml:space="preserve">- Maintained high user satisfaction through prompt problem resolution and clear communication</w:t>
+        <w:t xml:space="preserve">Provided comprehensive IT support for university staff and students, specializing in Microsoft technologies and complex problem resolution.</w:t>
+      </w:r>
+    </w:p>
+    <w:p>
+      <w:r>
+        <w:t xml:space="preserve">- Delivered firstline IT support for 1000+ users</w:t>
+      </w:r>
+    </w:p>
+    <w:p>
+      <w:r>
+        <w:t xml:space="preserve">- Created comprehensive procedural documentation</w:t>
+      </w:r>
+    </w:p>
+    <w:p>
+      <w:r>
+        <w:t xml:space="preserve">- Maintained Microsoft technology stack</w:t>
+      </w:r>
+    </w:p>
+    <w:p>
+      <w:r>
+        <w:t xml:space="preserve">- Achieved high user satisfaction ratings</w:t>
       </w:r>
     </w:p>
     <w:p/>
@@ -148,27 +138,27 @@
     </w:p>
     <w:p>
       <w:r>
-        <w:t xml:space="preserve">Founded and operated digital marketing agency specializing in helping nonprofits and small businesses maximize their digital impact. Expertlevel certified across Google and Bing advertising platforms.</w:t>
-      </w:r>
-    </w:p>
-    <w:p>
-      <w:r>
-        <w:t xml:space="preserve">- Enabled nonprofits and small businesses to measure digital effectiveness with Google Analytics</w:t>
-      </w:r>
-    </w:p>
-    <w:p>
-      <w:r>
-        <w:t xml:space="preserve">- Attracted new audiences through strategic Google AdWords and Google Ad Grants implementation</w:t>
-      </w:r>
-    </w:p>
-    <w:p>
-      <w:r>
-        <w:t xml:space="preserve">- Achieved expertlevel certification across Google and Bing advertising platforms</w:t>
-      </w:r>
-    </w:p>
-    <w:p>
-      <w:r>
-        <w:t xml:space="preserve">- Delivered measurable digital marketing results for diverse client portfolio</w:t>
+        <w:t xml:space="preserve">Founded and operated digital marketing agency helping nonprofits and small businesses maximize their digital impact.</w:t>
+      </w:r>
+    </w:p>
+    <w:p>
+      <w:r>
+        <w:t xml:space="preserve">- Achieved Google Analytics Individual Qualification</w:t>
+      </w:r>
+    </w:p>
+    <w:p>
+      <w:r>
+        <w:t xml:space="preserve">- Earned Google AdWords Certification</w:t>
+      </w:r>
+    </w:p>
+    <w:p>
+      <w:r>
+        <w:t xml:space="preserve">- Obtained Bing Ads Accredited Professional status</w:t>
+      </w:r>
+    </w:p>
+    <w:p>
+      <w:r>
+        <w:t xml:space="preserve">- Delivered measurable results for nonprofit clients</w:t>
       </w:r>
     </w:p>
     <w:p/>
@@ -183,27 +173,27 @@
     </w:p>
     <w:p>
       <w:r>
-        <w:t xml:space="preserve">Managed comprehensive IT infrastructure for national environmental organization. Specialized in lifecycle management of diverse server environments, network infrastructure, and communication systems.</w:t>
-      </w:r>
-    </w:p>
-    <w:p>
-      <w:r>
-        <w:t xml:space="preserve">- Managed lifecycle of 60+ Windows/Debian/Ubuntu servers ensuring optimal performance</w:t>
-      </w:r>
-    </w:p>
-    <w:p>
-      <w:r>
-        <w:t xml:space="preserve">- Maintained heterogeneous network infrastructure supporting distributed organization</w:t>
-      </w:r>
-    </w:p>
-    <w:p>
-      <w:r>
-        <w:t xml:space="preserve">- Administered Google Apps infrastructure and VOIP PBX systems</w:t>
-      </w:r>
-    </w:p>
-    <w:p>
-      <w:r>
-        <w:t xml:space="preserve">- Executed complex upgrades, implementations, migrations and decommissioning projects</w:t>
+        <w:t xml:space="preserve">Managed IT infrastructure for national environmental organization including 60+ servers and distributed network.</w:t>
+      </w:r>
+    </w:p>
+    <w:p>
+      <w:r>
+        <w:t xml:space="preserve">- Managed lifecycle of 60+ Windows/Linux servers</w:t>
+      </w:r>
+    </w:p>
+    <w:p>
+      <w:r>
+        <w:t xml:space="preserve">- Maintained heterogeneous network infrastructure</w:t>
+      </w:r>
+    </w:p>
+    <w:p>
+      <w:r>
+        <w:t xml:space="preserve">- Administered Google Apps and VOIP systems</w:t>
+      </w:r>
+    </w:p>
+    <w:p>
+      <w:r>
+        <w:t xml:space="preserve">- Executed complex migrations and upgrades</w:t>
       </w:r>
     </w:p>
     <w:p/>
@@ -218,27 +208,27 @@
     </w:p>
     <w:p>
       <w:r>
-        <w:t xml:space="preserve">Coordinated highprofile environmental campaigns combining technology, logistics, and strategic planning. Specialized in risk assessment, security planning, and ICT support for direct action initiatives.</w:t>
-      </w:r>
-    </w:p>
-    <w:p>
-      <w:r>
-        <w:t xml:space="preserve">- Planned and coordinated logistical implementation of direct actions and protests</w:t>
-      </w:r>
-    </w:p>
-    <w:p>
-      <w:r>
-        <w:t xml:space="preserve">- Developed comprehensive risk assessments and security plans for campaign activities</w:t>
-      </w:r>
-    </w:p>
-    <w:p>
-      <w:r>
-        <w:t xml:space="preserve">- Provided ICT support for actions ensuring reliable communication systems</w:t>
-      </w:r>
-    </w:p>
-    <w:p>
-      <w:r>
-        <w:t xml:space="preserve">- Delivered activist training programs building organizational capacity</w:t>
+        <w:t xml:space="preserve">Coordinated environmental campaigns combining technology, logistics, and strategic planning.</w:t>
+      </w:r>
+    </w:p>
+    <w:p>
+      <w:r>
+        <w:t xml:space="preserve">- Planned and coordinated direct action logistics</w:t>
+      </w:r>
+    </w:p>
+    <w:p>
+      <w:r>
+        <w:t xml:space="preserve">- Developed comprehensive risk assessments</w:t>
+      </w:r>
+    </w:p>
+    <w:p>
+      <w:r>
+        <w:t xml:space="preserve">- Provided ICT support for field operations</w:t>
+      </w:r>
+    </w:p>
+    <w:p>
+      <w:r>
+        <w:t xml:space="preserve">- Delivered activist training programs</w:t>
       </w:r>
     </w:p>
     <w:p/>
@@ -252,7 +242,7 @@
     </w:p>
     <w:p>
       <w:r>
-        <w:t xml:space="preserve">Python, JavaScript, TypeScript, Go, Rust, Machine Learning, Deep Learning, Natural Language Processing, Computer Vision, TensorFlow, PyTorch, React, Vue.js, Node.js, FastAPI, GraphQL, Docker, Kubernetes, GitHub Actions, AWS, Azure, System Architecture, API Design, Database Design, PostgreSQL, MongoDB, Redis</w:t>
+        <w:t xml:space="preserve">Python, JavaScript, PowerShell, Systems Integration, API Development, Cybersecurity, IT Support, Server Administration, Process Automation, Digital Marketing, Technical Documentation, GitHub/Git</w:t>
       </w:r>
     </w:p>
     <w:p/>
@@ -270,117 +260,77 @@
           <w:b/>
           <w:bCs/>
         </w:rPr>
-        <w:t xml:space="preserve">🎯 TicketSmith</w:t>
-      </w:r>
-    </w:p>
-    <w:p>
-      <w:r>
-        <w:t xml:space="preserve">LLMpowered automation platform designed to enhance team collaboration through intelligent workflow optimization. Features CLI tools, React UI, API backend, and Docker orchestration with contextaware processing.</w:t>
-      </w:r>
-    </w:p>
-    <w:p>
-      <w:r>
-        <w:t xml:space="preserve">Technologies: LangChain, React, FastAPI, Docker, PostgreSQL, Redis, OpenAI API, GitHub Actions</w:t>
-      </w:r>
-    </w:p>
-    <w:p/>
-    <w:p>
-      <w:r>
-        <w:rPr>
-          <w:b/>
-          <w:bCs/>
-        </w:rPr>
-        <w:t xml:space="preserve">🧠 Agentic Research Engine</w:t>
-      </w:r>
-    </w:p>
-    <w:p>
-      <w:r>
-        <w:t xml:space="preserve">Advanced multiagent research system designed to overcome traditional orchestratorworker limitations through learning capabilities, dynamic collaboration, and autonomous improvement features.</w:t>
-      </w:r>
-    </w:p>
-    <w:p>
-      <w:r>
-        <w:t xml:space="preserve">Technologies: Python, TensorFlow, PyTorch, Multi-Agent Systems, Graph Neural Networks, Reinforcement Learning, Docker, Kubernetes</w:t>
-      </w:r>
-    </w:p>
-    <w:p/>
-    <w:p>
-      <w:r>
-        <w:rPr>
-          <w:b/>
-          <w:bCs/>
-        </w:rPr>
-        <w:t xml:space="preserve">📊 TEL3SIS</w:t>
-      </w:r>
-    </w:p>
-    <w:p>
-      <w:r>
-        <w:t xml:space="preserve">Productionready telephony AI integration system focused on realtime voice processing with embedded deployment capabilities and scalable communication workflows.</w:t>
-      </w:r>
-    </w:p>
-    <w:p>
-      <w:r>
-        <w:t xml:space="preserve">Technologies: Python, C++, Real-time Processing, Speech Recognition, NLP, Embedded Systems, Asterisk, WebRTC</w:t>
-      </w:r>
-    </w:p>
-    <w:p/>
-    <w:p>
-      <w:r>
-        <w:rPr>
-          <w:b/>
-          <w:bCs/>
-        </w:rPr>
-        <w:t xml:space="preserve">🗂️ Agentic Index</w:t>
-      </w:r>
-    </w:p>
-    <w:p>
-      <w:r>
-        <w:t xml:space="preserve">Comprehensive, developerfocused directory of scored and curated autonomous AI tools, covering LLM agents, multiagent systems, RAG pipelines, and development tools.</w:t>
-      </w:r>
-    </w:p>
-    <w:p>
-      <w:r>
-        <w:t xml:space="preserve">Technologies: JavaScript, React, Node.js, GraphQL, MongoDB, Elasticsearch, Docker, GitHub API</w:t>
-      </w:r>
-    </w:p>
-    <w:p/>
-    <w:p>
-      <w:r>
-        <w:rPr>
-          <w:b/>
-          <w:bCs/>
-        </w:rPr>
-        <w:t xml:space="preserve">🔬 VERITAS</w:t>
-      </w:r>
-    </w:p>
-    <w:p>
-      <w:r>
-        <w:t xml:space="preserve">Nextgeneration legal AI platform addressing the core efficiencytrust deficit in legal markets through demonstrably reliable, transparent, and ethically sound artificial intelligence.</w:t>
-      </w:r>
-    </w:p>
-    <w:p>
-      <w:r>
-        <w:t xml:space="preserve">Technologies: Python, Legal NLP, Knowledge Graphs, Blockchain, Security, Privacy Engineering, Compliance, Audit Trails</w:t>
-      </w:r>
-    </w:p>
-    <w:p/>
-    <w:p>
-      <w:r>
-        <w:rPr>
-          <w:b/>
-          <w:bCs/>
-        </w:rPr>
-        <w:t xml:space="preserve">🌐 ModelAtlas</w:t>
-      </w:r>
-    </w:p>
-    <w:p>
-      <w:r>
-        <w:t xml:space="preserve">Comprehensive intelligence system for mapping and analyzing the foundation model landscape with realtime performance tracking, model comparison, and trend analysis.</w:t>
-      </w:r>
-    </w:p>
-    <w:p>
-      <w:r>
-        <w:t xml:space="preserve">Technologies: Python, Machine Learning, Data Analytics, Real-time Processing, API Integration, Visualization, Docker, Kubernetes</w:t>
+        <w:t xml:space="preserve">CV Enhancement System</w:t>
+      </w:r>
+    </w:p>
+    <w:p>
+      <w:r>
+        <w:t xml:space="preserve">Automated CV generation system using GitHub activity analysis and AI optimization with comprehensive CI/CD pipeline.</w:t>
+      </w:r>
+    </w:p>
+    <w:p>
+      <w:r>
+        <w:t xml:space="preserve">Technologies: JavaScript, Node.js, GitHub Actions, Claude AI API, HTML/CSS</w:t>
+      </w:r>
+    </w:p>
+    <w:p/>
+    <w:p>
+      <w:r>
+        <w:rPr>
+          <w:b/>
+          <w:bCs/>
+        </w:rPr>
+        <w:t xml:space="preserve">Agentic Index</w:t>
+      </w:r>
+    </w:p>
+    <w:p>
+      <w:r>
+        <w:t xml:space="preserve">Developerfocused catalogue of autonomous AI tooling with scoring and curation.</w:t>
+      </w:r>
+    </w:p>
+    <w:p>
+      <w:r>
+        <w:t xml:space="preserve">Technologies: JavaScript, Documentation, Community Management</w:t>
+      </w:r>
+    </w:p>
+    <w:p/>
+    <w:p>
+      <w:r>
+        <w:rPr>
+          <w:b/>
+          <w:bCs/>
+        </w:rPr>
+        <w:t xml:space="preserve">Housing System Integrations</w:t>
+      </w:r>
+    </w:p>
+    <w:p>
+      <w:r>
+        <w:t xml:space="preserve">RESTful API integrations and SFTP connections for Tasmania's housing management systems.</w:t>
+      </w:r>
+    </w:p>
+    <w:p>
+      <w:r>
+        <w:t xml:space="preserve">Technologies: Python, REST APIs, SFTP, SQL</w:t>
+      </w:r>
+    </w:p>
+    <w:p/>
+    <w:p>
+      <w:r>
+        <w:rPr>
+          <w:b/>
+          <w:bCs/>
+        </w:rPr>
+        <w:t xml:space="preserve">Security Enhancement Initiative</w:t>
+      </w:r>
+    </w:p>
+    <w:p>
+      <w:r>
+        <w:t xml:space="preserve">Comprehensive vulnerability assessment and remediation program for government systems.</w:t>
+      </w:r>
+    </w:p>
+    <w:p>
+      <w:r>
+        <w:t xml:space="preserve">Technologies: Security Tools, PowerShell, Compliance Frameworks</w:t>
       </w:r>
     </w:p>
     <w:p/>

</xml_diff>

<commit_message>
🔄 Continuous Enhancement: standard
📊 Scope: standard
🗂️ Data: stale
📈 Market: updated
⏰ Deployment: $(date +'%Y-%m-%d %H:%M UTC')

🤖 Generated with [Claude Code](https://claude.ai/code) cdd33ba873d70d537e5587aadb3c46adf1ada351
</commit_message>
<xml_diff>
--- a/assets/adrian-wedd-cv.docx
+++ b/assets/adrian-wedd-cv.docx
@@ -6,21 +6,27 @@
       <w:pPr>
         <w:pStyle w:val="Title"/>
       </w:pPr>
+      <w:r>
+        <w:t xml:space="preserve">Adrian Wedd</w:t>
+      </w:r>
     </w:p>
     <w:p>
       <w:pPr>
         <w:pStyle w:val="Heading1"/>
       </w:pPr>
-    </w:p>
-    <w:p>
-      <w:r>
-        <w:t xml:space="preserve"> | </w:t>
-      </w:r>
-      <w:r>
-        <w:t xml:space="preserve"> | </w:t>
-      </w:r>
-      <w:r>
-        <w:t xml:space="preserve"/>
+      <w:r>
+        <w:t xml:space="preserve">Systems Analyst &amp; Technology Professional</w:t>
+      </w:r>
+    </w:p>
+    <w:p>
+      <w:r>
+        <w:t xml:space="preserve">adrian@adrianwedd.com | </w:t>
+      </w:r>
+      <w:r>
+        <w:t xml:space="preserve">https://linkedin.com/in/adrianwedd | </w:t>
+      </w:r>
+      <w:r>
+        <w:t xml:space="preserve">https://github.com/adrianwedd</w:t>
       </w:r>
     </w:p>
     <w:p/>
@@ -35,6 +41,296 @@
     <w:p>
       <w:r>
         <w:t xml:space="preserve">Resultsdriven AI Engineer and Software Architect who has successfully delivered 15+ autonomous systems that have increased operational efficiency by an average of 40% across enterprise clients. Combining deep expertise in Python and TypeScript with advanced machine learning implementations, I architect scalable AI solutions that bridge the gap between theoretical ML models and productionready systems. Recognized for pioneering humanAI collaborative frameworks that have reduced decisionmaking latency by 60% while maintaining 99.9% system reliability, with particular focus on realtime processing and autonomous agent orchestration in missioncritical environments.</w:t>
+      </w:r>
+    </w:p>
+    <w:p/>
+    <w:p>
+      <w:pPr>
+        <w:pStyle w:val="Heading2"/>
+      </w:pPr>
+      <w:r>
+        <w:t xml:space="preserve">EXPERIENCE</w:t>
+      </w:r>
+    </w:p>
+    <w:p>
+      <w:r>
+        <w:rPr>
+          <w:b/>
+          <w:bCs/>
+        </w:rPr>
+        <w:t xml:space="preserve">Systems Analyst / Acting Senior Change Analyst, Homes Tasmania (formerly Department of Communities Tasmania) (2018 - Present)</w:t>
+      </w:r>
+    </w:p>
+    <w:p>
+      <w:r>
+        <w:t xml:space="preserve">Leading systems integration and digital transformation for Tasmania's public housing sector. Specializing in API development, cybersecurity enhancement, and practical automation solutions.</w:t>
+      </w:r>
+    </w:p>
+    <w:p>
+      <w:r>
+        <w:t xml:space="preserve">- Designed and implemented RESTful API integrations connecting housing management systems with external services</w:t>
+      </w:r>
+    </w:p>
+    <w:p>
+      <w:r>
+        <w:t xml:space="preserve">- Led comprehensive cybersecurity initiatives reducing system vulnerabilities</w:t>
+      </w:r>
+    </w:p>
+    <w:p>
+      <w:r>
+        <w:t xml:space="preserve">- Developed Python and PowerShell automation scripts streamlining daily operations</w:t>
+      </w:r>
+    </w:p>
+    <w:p>
+      <w:r>
+        <w:t xml:space="preserve">- Pioneered practical AI implementation for data analysis in government context</w:t>
+      </w:r>
+    </w:p>
+    <w:p>
+      <w:r>
+        <w:t xml:space="preserve">- Improved service delivery through strategic systems integration</w:t>
+      </w:r>
+    </w:p>
+    <w:p/>
+    <w:p>
+      <w:r>
+        <w:rPr>
+          <w:b/>
+          <w:bCs/>
+        </w:rPr>
+        <w:t xml:space="preserve">ITS Client Services Officer, University of Tasmania (2015 - 2018)</w:t>
+      </w:r>
+    </w:p>
+    <w:p>
+      <w:r>
+        <w:t xml:space="preserve">Provided comprehensive IT support for university staff and students, specializing in Microsoft technologies and complex problem resolution.</w:t>
+      </w:r>
+    </w:p>
+    <w:p>
+      <w:r>
+        <w:t xml:space="preserve">- Delivered firstline IT support for 1000+ users</w:t>
+      </w:r>
+    </w:p>
+    <w:p>
+      <w:r>
+        <w:t xml:space="preserve">- Created comprehensive procedural documentation</w:t>
+      </w:r>
+    </w:p>
+    <w:p>
+      <w:r>
+        <w:t xml:space="preserve">- Maintained Microsoft technology stack</w:t>
+      </w:r>
+    </w:p>
+    <w:p>
+      <w:r>
+        <w:t xml:space="preserve">- Achieved high user satisfaction ratings</w:t>
+      </w:r>
+    </w:p>
+    <w:p/>
+    <w:p>
+      <w:r>
+        <w:rPr>
+          <w:b/>
+          <w:bCs/>
+        </w:rPr>
+        <w:t xml:space="preserve">Director, Digital Agency PTY LTD (2015 - 2018)</w:t>
+      </w:r>
+    </w:p>
+    <w:p>
+      <w:r>
+        <w:t xml:space="preserve">Founded and operated digital marketing agency helping nonprofits and small businesses maximize their digital impact.</w:t>
+      </w:r>
+    </w:p>
+    <w:p>
+      <w:r>
+        <w:t xml:space="preserve">- Achieved Google Analytics Individual Qualification</w:t>
+      </w:r>
+    </w:p>
+    <w:p>
+      <w:r>
+        <w:t xml:space="preserve">- Earned Google AdWords Certification</w:t>
+      </w:r>
+    </w:p>
+    <w:p>
+      <w:r>
+        <w:t xml:space="preserve">- Obtained Bing Ads Accredited Professional status</w:t>
+      </w:r>
+    </w:p>
+    <w:p>
+      <w:r>
+        <w:t xml:space="preserve">- Delivered measurable results for nonprofit clients</w:t>
+      </w:r>
+    </w:p>
+    <w:p/>
+    <w:p>
+      <w:r>
+        <w:rPr>
+          <w:b/>
+          <w:bCs/>
+        </w:rPr>
+        <w:t xml:space="preserve">Second Level IT Support Engineer, The Wilderness Society Inc. (2012 - 2015)</w:t>
+      </w:r>
+    </w:p>
+    <w:p>
+      <w:r>
+        <w:t xml:space="preserve">Managed IT infrastructure for national environmental organization including 60+ servers and distributed network.</w:t>
+      </w:r>
+    </w:p>
+    <w:p>
+      <w:r>
+        <w:t xml:space="preserve">- Managed lifecycle of 60+ Windows/Linux servers</w:t>
+      </w:r>
+    </w:p>
+    <w:p>
+      <w:r>
+        <w:t xml:space="preserve">- Maintained heterogeneous network infrastructure</w:t>
+      </w:r>
+    </w:p>
+    <w:p>
+      <w:r>
+        <w:t xml:space="preserve">- Administered Google Apps and VOIP systems</w:t>
+      </w:r>
+    </w:p>
+    <w:p>
+      <w:r>
+        <w:t xml:space="preserve">- Executed complex migrations and upgrades</w:t>
+      </w:r>
+    </w:p>
+    <w:p/>
+    <w:p>
+      <w:r>
+        <w:rPr>
+          <w:b/>
+          <w:bCs/>
+        </w:rPr>
+        <w:t xml:space="preserve">Communications and Logistics Coordinator, Greenpeace Australia Pacific (2010 - 2012)</w:t>
+      </w:r>
+    </w:p>
+    <w:p>
+      <w:r>
+        <w:t xml:space="preserve">Coordinated environmental campaigns combining technology, logistics, and strategic planning.</w:t>
+      </w:r>
+    </w:p>
+    <w:p>
+      <w:r>
+        <w:t xml:space="preserve">- Planned and coordinated direct action logistics</w:t>
+      </w:r>
+    </w:p>
+    <w:p>
+      <w:r>
+        <w:t xml:space="preserve">- Developed comprehensive risk assessments</w:t>
+      </w:r>
+    </w:p>
+    <w:p>
+      <w:r>
+        <w:t xml:space="preserve">- Provided ICT support for field operations</w:t>
+      </w:r>
+    </w:p>
+    <w:p>
+      <w:r>
+        <w:t xml:space="preserve">- Delivered activist training programs</w:t>
+      </w:r>
+    </w:p>
+    <w:p/>
+    <w:p>
+      <w:pPr>
+        <w:pStyle w:val="Heading2"/>
+      </w:pPr>
+      <w:r>
+        <w:t xml:space="preserve">SKILLS</w:t>
+      </w:r>
+    </w:p>
+    <w:p>
+      <w:r>
+        <w:t xml:space="preserve">Python, JavaScript, PowerShell, Systems Integration, API Development, Cybersecurity, IT Support, Server Administration, Process Automation, Digital Marketing, Technical Documentation, GitHub/Git</w:t>
+      </w:r>
+    </w:p>
+    <w:p/>
+    <w:p>
+      <w:pPr>
+        <w:pStyle w:val="Heading2"/>
+      </w:pPr>
+      <w:r>
+        <w:t xml:space="preserve">PROJECTS</w:t>
+      </w:r>
+    </w:p>
+    <w:p>
+      <w:r>
+        <w:rPr>
+          <w:b/>
+          <w:bCs/>
+        </w:rPr>
+        <w:t xml:space="preserve">CV Enhancement System</w:t>
+      </w:r>
+    </w:p>
+    <w:p>
+      <w:r>
+        <w:t xml:space="preserve">Automated CV generation system using GitHub activity analysis and AI optimization with comprehensive CI/CD pipeline.</w:t>
+      </w:r>
+    </w:p>
+    <w:p>
+      <w:r>
+        <w:t xml:space="preserve">Technologies: JavaScript, Node.js, GitHub Actions, Claude AI API, HTML/CSS</w:t>
+      </w:r>
+    </w:p>
+    <w:p/>
+    <w:p>
+      <w:r>
+        <w:rPr>
+          <w:b/>
+          <w:bCs/>
+        </w:rPr>
+        <w:t xml:space="preserve">Agentic Index</w:t>
+      </w:r>
+    </w:p>
+    <w:p>
+      <w:r>
+        <w:t xml:space="preserve">Developerfocused catalogue of autonomous AI tooling with scoring and curation.</w:t>
+      </w:r>
+    </w:p>
+    <w:p>
+      <w:r>
+        <w:t xml:space="preserve">Technologies: JavaScript, Documentation, Community Management</w:t>
+      </w:r>
+    </w:p>
+    <w:p/>
+    <w:p>
+      <w:r>
+        <w:rPr>
+          <w:b/>
+          <w:bCs/>
+        </w:rPr>
+        <w:t xml:space="preserve">Housing System Integrations</w:t>
+      </w:r>
+    </w:p>
+    <w:p>
+      <w:r>
+        <w:t xml:space="preserve">RESTful API integrations and SFTP connections for Tasmania's housing management systems.</w:t>
+      </w:r>
+    </w:p>
+    <w:p>
+      <w:r>
+        <w:t xml:space="preserve">Technologies: Python, REST APIs, SFTP, SQL</w:t>
+      </w:r>
+    </w:p>
+    <w:p/>
+    <w:p>
+      <w:r>
+        <w:rPr>
+          <w:b/>
+          <w:bCs/>
+        </w:rPr>
+        <w:t xml:space="preserve">Security Enhancement Initiative</w:t>
+      </w:r>
+    </w:p>
+    <w:p>
+      <w:r>
+        <w:t xml:space="preserve">Comprehensive vulnerability assessment and remediation program for government systems.</w:t>
+      </w:r>
+    </w:p>
+    <w:p>
+      <w:r>
+        <w:t xml:space="preserve">Technologies: Security Tools, PowerShell, Compliance Frameworks</w:t>
       </w:r>
     </w:p>
     <w:p/>

</xml_diff>